<commit_message>
User story dernière partie
</commit_message>
<xml_diff>
--- a/User Story.docx
+++ b/User Story.docx
@@ -1473,476 +1473,989 @@
           <w:rFonts w:ascii="Calibri" w:hAnsi="Calibri" w:eastAsia="Calibri" w:cs="Calibri" w:asciiTheme="minorAscii" w:hAnsiTheme="minorAscii" w:eastAsiaTheme="minorAscii" w:cstheme="minorAscii"/>
           <w:b w:val="0"/>
           <w:bCs w:val="0"/>
+          <w:i w:val="0"/>
+          <w:iCs w:val="0"/>
+          <w:caps w:val="0"/>
+          <w:smallCaps w:val="0"/>
+          <w:noProof w:val="0"/>
+          <w:color w:val="auto"/>
+          <w:sz w:val="28"/>
+          <w:szCs w:val="28"/>
+          <w:lang w:val="fr-FR"/>
+        </w:rPr>
+      </w:pPr>
+    </w:p>
+    <w:p>
+      <w:pPr>
+        <w:pStyle w:val="Normal"/>
+        <w:ind w:left="0"/>
+        <w:jc w:val="left"/>
+        <w:rPr>
+          <w:rFonts w:ascii="Calibri" w:hAnsi="Calibri" w:eastAsia="Calibri" w:cs="Calibri" w:asciiTheme="minorAscii" w:hAnsiTheme="minorAscii" w:eastAsiaTheme="minorAscii" w:cstheme="minorAscii"/>
+          <w:b w:val="0"/>
+          <w:bCs w:val="0"/>
           <w:sz w:val="28"/>
           <w:szCs w:val="28"/>
           <w:u w:val="none"/>
         </w:rPr>
       </w:pPr>
-    </w:p>
-    <w:p>
-      <w:pPr>
-        <w:pStyle w:val="Normal"/>
-        <w:ind w:left="0"/>
-        <w:jc w:val="left"/>
-        <w:rPr>
-          <w:rFonts w:ascii="Calibri" w:hAnsi="Calibri" w:eastAsia="Calibri" w:cs="Calibri" w:asciiTheme="minorAscii" w:hAnsiTheme="minorAscii" w:eastAsiaTheme="minorAscii" w:cstheme="minorAscii"/>
-          <w:b w:val="0"/>
-          <w:bCs w:val="0"/>
+      <w:r>
+        <w:rPr>
+          <w:rFonts w:ascii="Calibri" w:hAnsi="Calibri" w:eastAsia="Calibri" w:cs="Calibri" w:asciiTheme="minorAscii" w:hAnsiTheme="minorAscii" w:eastAsiaTheme="minorAscii" w:cstheme="minorAscii"/>
+          <w:b w:val="0"/>
+          <w:bCs w:val="0"/>
+          <w:i w:val="0"/>
+          <w:iCs w:val="0"/>
+          <w:caps w:val="0"/>
+          <w:smallCaps w:val="0"/>
+          <w:noProof w:val="0"/>
+          <w:color w:val="auto"/>
+          <w:sz w:val="28"/>
+          <w:szCs w:val="28"/>
+          <w:lang w:val="fr-FR"/>
+        </w:rPr>
+        <w:t>Scenario 1 : Réussite du téléchargement sur le site</w:t>
+      </w:r>
+    </w:p>
+    <w:p>
+      <w:pPr>
+        <w:pStyle w:val="Normal"/>
+        <w:ind w:left="0"/>
+        <w:jc w:val="left"/>
+        <w:rPr>
+          <w:rFonts w:ascii="Calibri" w:hAnsi="Calibri" w:eastAsia="Calibri" w:cs="Calibri" w:asciiTheme="minorAscii" w:hAnsiTheme="minorAscii" w:eastAsiaTheme="minorAscii" w:cstheme="minorAscii"/>
+          <w:b w:val="0"/>
+          <w:bCs w:val="0"/>
+          <w:i w:val="0"/>
+          <w:iCs w:val="0"/>
+          <w:caps w:val="0"/>
+          <w:smallCaps w:val="0"/>
+          <w:noProof w:val="0"/>
+          <w:color w:val="auto"/>
+          <w:sz w:val="28"/>
+          <w:szCs w:val="28"/>
+          <w:lang w:val="fr-FR"/>
+        </w:rPr>
+      </w:pPr>
+      <w:r>
+        <w:rPr>
+          <w:rFonts w:ascii="Calibri" w:hAnsi="Calibri" w:eastAsia="Calibri" w:cs="Calibri" w:asciiTheme="minorAscii" w:hAnsiTheme="minorAscii" w:eastAsiaTheme="minorAscii" w:cstheme="minorAscii"/>
+          <w:b w:val="0"/>
+          <w:bCs w:val="0"/>
+          <w:i w:val="0"/>
+          <w:iCs w:val="0"/>
+          <w:caps w:val="0"/>
+          <w:smallCaps w:val="0"/>
+          <w:noProof w:val="0"/>
+          <w:color w:val="auto"/>
+          <w:sz w:val="28"/>
+          <w:szCs w:val="28"/>
+          <w:lang w:val="fr-FR"/>
+        </w:rPr>
+        <w:t>Un utilisateur malveillant crée un faux site Facebook en imitant l'apparence du site officiel, y compris le bouton "Connecter".</w:t>
+      </w:r>
+    </w:p>
+    <w:p>
+      <w:pPr>
+        <w:pStyle w:val="Normal"/>
+        <w:spacing w:before="0" w:beforeAutospacing="off" w:after="0" w:afterAutospacing="off"/>
+        <w:ind w:left="0"/>
+        <w:jc w:val="left"/>
+        <w:rPr>
+          <w:rFonts w:ascii="Calibri" w:hAnsi="Calibri" w:eastAsia="Calibri" w:cs="Calibri" w:asciiTheme="minorAscii" w:hAnsiTheme="minorAscii" w:eastAsiaTheme="minorAscii" w:cstheme="minorAscii"/>
+          <w:b w:val="0"/>
+          <w:bCs w:val="0"/>
+          <w:i w:val="0"/>
+          <w:iCs w:val="0"/>
+          <w:caps w:val="0"/>
+          <w:smallCaps w:val="0"/>
+          <w:noProof w:val="0"/>
+          <w:color w:val="auto"/>
+          <w:sz w:val="28"/>
+          <w:szCs w:val="28"/>
+          <w:lang w:val="fr-FR"/>
+        </w:rPr>
+      </w:pPr>
+      <w:r>
+        <w:rPr>
+          <w:rFonts w:ascii="Calibri" w:hAnsi="Calibri" w:eastAsia="Calibri" w:cs="Calibri" w:asciiTheme="minorAscii" w:hAnsiTheme="minorAscii" w:eastAsiaTheme="minorAscii" w:cstheme="minorAscii"/>
+          <w:b w:val="0"/>
+          <w:bCs w:val="0"/>
+          <w:i w:val="0"/>
+          <w:iCs w:val="0"/>
+          <w:caps w:val="0"/>
+          <w:smallCaps w:val="0"/>
+          <w:noProof w:val="0"/>
+          <w:color w:val="auto"/>
+          <w:sz w:val="28"/>
+          <w:szCs w:val="28"/>
+          <w:lang w:val="fr-FR"/>
+        </w:rPr>
+        <w:t>Un utilisateur cible se rend sur ce faux site et, ne se doutant de rien, clique sur le bouton "Connecter".</w:t>
+      </w:r>
+    </w:p>
+    <w:p>
+      <w:pPr>
+        <w:pStyle w:val="Normal"/>
+        <w:spacing w:before="0" w:beforeAutospacing="off" w:after="0" w:afterAutospacing="off"/>
+        <w:ind w:left="0"/>
+        <w:jc w:val="left"/>
+        <w:rPr>
+          <w:rFonts w:ascii="Calibri" w:hAnsi="Calibri" w:eastAsia="Calibri" w:cs="Calibri" w:asciiTheme="minorAscii" w:hAnsiTheme="minorAscii" w:eastAsiaTheme="minorAscii" w:cstheme="minorAscii"/>
+          <w:b w:val="0"/>
+          <w:bCs w:val="0"/>
+          <w:i w:val="0"/>
+          <w:iCs w:val="0"/>
+          <w:caps w:val="0"/>
+          <w:smallCaps w:val="0"/>
+          <w:noProof w:val="0"/>
+          <w:color w:val="auto"/>
+          <w:sz w:val="28"/>
+          <w:szCs w:val="28"/>
+          <w:lang w:val="fr-FR"/>
+        </w:rPr>
+      </w:pPr>
+      <w:r>
+        <w:rPr>
+          <w:rFonts w:ascii="Calibri" w:hAnsi="Calibri" w:eastAsia="Calibri" w:cs="Calibri" w:asciiTheme="minorAscii" w:hAnsiTheme="minorAscii" w:eastAsiaTheme="minorAscii" w:cstheme="minorAscii"/>
+          <w:b w:val="0"/>
+          <w:bCs w:val="0"/>
+          <w:i w:val="0"/>
+          <w:iCs w:val="0"/>
+          <w:caps w:val="0"/>
+          <w:smallCaps w:val="0"/>
+          <w:noProof w:val="0"/>
+          <w:color w:val="auto"/>
+          <w:sz w:val="28"/>
+          <w:szCs w:val="28"/>
+          <w:lang w:val="fr-FR"/>
+        </w:rPr>
+        <w:t>Le faux site Facebook collecte les informations d'identification de l'utilisateur, telles que le nom d'utilisateur et le mot de passe, lorsque l'utilisateur les saisit.</w:t>
+      </w:r>
+    </w:p>
+    <w:p>
+      <w:pPr>
+        <w:pStyle w:val="Normal"/>
+        <w:spacing w:before="0" w:beforeAutospacing="off" w:after="0" w:afterAutospacing="off"/>
+        <w:ind w:left="0"/>
+        <w:jc w:val="left"/>
+        <w:rPr>
+          <w:rFonts w:ascii="Calibri" w:hAnsi="Calibri" w:eastAsia="Calibri" w:cs="Calibri" w:asciiTheme="minorAscii" w:hAnsiTheme="minorAscii" w:eastAsiaTheme="minorAscii" w:cstheme="minorAscii"/>
+          <w:b w:val="0"/>
+          <w:bCs w:val="0"/>
+          <w:i w:val="0"/>
+          <w:iCs w:val="0"/>
+          <w:caps w:val="0"/>
+          <w:smallCaps w:val="0"/>
+          <w:noProof w:val="0"/>
+          <w:color w:val="auto"/>
+          <w:sz w:val="28"/>
+          <w:szCs w:val="28"/>
+          <w:lang w:val="fr-FR"/>
+        </w:rPr>
+      </w:pPr>
+      <w:r>
+        <w:rPr>
+          <w:rFonts w:ascii="Calibri" w:hAnsi="Calibri" w:eastAsia="Calibri" w:cs="Calibri" w:asciiTheme="minorAscii" w:hAnsiTheme="minorAscii" w:eastAsiaTheme="minorAscii" w:cstheme="minorAscii"/>
+          <w:b w:val="0"/>
+          <w:bCs w:val="0"/>
+          <w:i w:val="0"/>
+          <w:iCs w:val="0"/>
+          <w:caps w:val="0"/>
+          <w:smallCaps w:val="0"/>
+          <w:noProof w:val="0"/>
+          <w:color w:val="auto"/>
+          <w:sz w:val="28"/>
+          <w:szCs w:val="28"/>
+          <w:lang w:val="fr-FR"/>
+        </w:rPr>
+        <w:t>Après avoir récupéré ces informations, le faux site redirige l'utilisateur vers le site Facebook authentique pour éviter tout soupçon.</w:t>
+      </w:r>
+    </w:p>
+    <w:p>
+      <w:pPr>
+        <w:pStyle w:val="Normal"/>
+        <w:spacing w:before="0" w:beforeAutospacing="off" w:after="0" w:afterAutospacing="off"/>
+        <w:ind w:left="0"/>
+        <w:jc w:val="left"/>
+        <w:rPr>
+          <w:rFonts w:ascii="Calibri" w:hAnsi="Calibri" w:eastAsia="Calibri" w:cs="Calibri" w:asciiTheme="minorAscii" w:hAnsiTheme="minorAscii" w:eastAsiaTheme="minorAscii" w:cstheme="minorAscii"/>
+          <w:b w:val="0"/>
+          <w:bCs w:val="0"/>
+          <w:i w:val="0"/>
+          <w:iCs w:val="0"/>
+          <w:caps w:val="0"/>
+          <w:smallCaps w:val="0"/>
+          <w:noProof w:val="0"/>
+          <w:color w:val="auto"/>
+          <w:sz w:val="28"/>
+          <w:szCs w:val="28"/>
+          <w:lang w:val="fr-FR"/>
+        </w:rPr>
+      </w:pPr>
+      <w:r>
+        <w:rPr>
+          <w:rFonts w:ascii="Calibri" w:hAnsi="Calibri" w:eastAsia="Calibri" w:cs="Calibri" w:asciiTheme="minorAscii" w:hAnsiTheme="minorAscii" w:eastAsiaTheme="minorAscii" w:cstheme="minorAscii"/>
+          <w:b w:val="0"/>
+          <w:bCs w:val="0"/>
+          <w:i w:val="0"/>
+          <w:iCs w:val="0"/>
+          <w:caps w:val="0"/>
+          <w:smallCaps w:val="0"/>
+          <w:noProof w:val="0"/>
+          <w:color w:val="auto"/>
+          <w:sz w:val="28"/>
+          <w:szCs w:val="28"/>
+          <w:lang w:val="fr-FR"/>
+        </w:rPr>
+        <w:t>L'utilisateur malveillant peut alors utiliser ces informations pour accéder au compte de la victime ou commettre d'autres activités illégales.</w:t>
+      </w:r>
+    </w:p>
+    <w:p>
+      <w:pPr>
+        <w:jc w:val="left"/>
+        <w:rPr>
+          <w:rFonts w:ascii="Calibri" w:hAnsi="Calibri" w:eastAsia="Calibri" w:cs="Calibri" w:asciiTheme="minorAscii" w:hAnsiTheme="minorAscii" w:eastAsiaTheme="minorAscii" w:cstheme="minorAscii"/>
+          <w:b w:val="0"/>
+          <w:bCs w:val="0"/>
+          <w:i w:val="0"/>
+          <w:iCs w:val="0"/>
+          <w:caps w:val="0"/>
+          <w:smallCaps w:val="0"/>
+          <w:noProof w:val="0"/>
+          <w:color w:val="auto"/>
+          <w:sz w:val="28"/>
+          <w:szCs w:val="28"/>
+          <w:lang w:val="fr-FR"/>
+        </w:rPr>
+      </w:pPr>
+    </w:p>
+    <w:p>
+      <w:pPr>
+        <w:jc w:val="left"/>
+        <w:rPr>
+          <w:rFonts w:ascii="Calibri" w:hAnsi="Calibri" w:eastAsia="Calibri" w:cs="Calibri" w:asciiTheme="minorAscii" w:hAnsiTheme="minorAscii" w:eastAsiaTheme="minorAscii" w:cstheme="minorAscii"/>
+          <w:b w:val="0"/>
+          <w:bCs w:val="0"/>
+          <w:i w:val="0"/>
+          <w:iCs w:val="0"/>
+          <w:caps w:val="0"/>
+          <w:smallCaps w:val="0"/>
+          <w:noProof w:val="0"/>
+          <w:color w:val="auto"/>
+          <w:sz w:val="28"/>
+          <w:szCs w:val="28"/>
+          <w:lang w:val="fr-FR"/>
+        </w:rPr>
+      </w:pPr>
+      <w:r>
+        <w:rPr>
+          <w:rFonts w:ascii="Calibri" w:hAnsi="Calibri" w:eastAsia="Calibri" w:cs="Calibri" w:asciiTheme="minorAscii" w:hAnsiTheme="minorAscii" w:eastAsiaTheme="minorAscii" w:cstheme="minorAscii"/>
+          <w:b w:val="0"/>
+          <w:bCs w:val="0"/>
+          <w:i w:val="0"/>
+          <w:iCs w:val="0"/>
+          <w:caps w:val="0"/>
+          <w:smallCaps w:val="0"/>
+          <w:noProof w:val="0"/>
+          <w:color w:val="auto"/>
+          <w:sz w:val="28"/>
+          <w:szCs w:val="28"/>
+          <w:lang w:val="fr-FR"/>
+        </w:rPr>
+        <w:t>Scenario 2 : Échec du téléchargement sur le site</w:t>
+      </w:r>
+    </w:p>
+    <w:p>
+      <w:pPr>
+        <w:pStyle w:val="Normal"/>
+        <w:spacing w:before="0" w:beforeAutospacing="off" w:after="0" w:afterAutospacing="off"/>
+        <w:ind w:left="0"/>
+        <w:jc w:val="left"/>
+        <w:rPr>
+          <w:rFonts w:ascii="Calibri" w:hAnsi="Calibri" w:eastAsia="Calibri" w:cs="Calibri" w:asciiTheme="minorAscii" w:hAnsiTheme="minorAscii" w:eastAsiaTheme="minorAscii" w:cstheme="minorAscii"/>
+          <w:b w:val="0"/>
+          <w:bCs w:val="0"/>
+          <w:i w:val="0"/>
+          <w:iCs w:val="0"/>
+          <w:caps w:val="0"/>
+          <w:smallCaps w:val="0"/>
+          <w:noProof w:val="0"/>
+          <w:color w:val="auto"/>
+          <w:sz w:val="28"/>
+          <w:szCs w:val="28"/>
+          <w:lang w:val="fr-FR"/>
+        </w:rPr>
+      </w:pPr>
+      <w:r>
+        <w:rPr>
+          <w:rFonts w:ascii="Calibri" w:hAnsi="Calibri" w:eastAsia="Calibri" w:cs="Calibri" w:asciiTheme="minorAscii" w:hAnsiTheme="minorAscii" w:eastAsiaTheme="minorAscii" w:cstheme="minorAscii"/>
+          <w:b w:val="0"/>
+          <w:bCs w:val="0"/>
+          <w:i w:val="0"/>
+          <w:iCs w:val="0"/>
+          <w:caps w:val="0"/>
+          <w:smallCaps w:val="0"/>
+          <w:noProof w:val="0"/>
+          <w:color w:val="auto"/>
+          <w:sz w:val="28"/>
+          <w:szCs w:val="28"/>
+          <w:lang w:val="fr-FR"/>
+        </w:rPr>
+        <w:t>Un utilisateur malveillant crée un faux site Facebook en imitant l'apparence du site officiel, y compris le bouton "Connecter".</w:t>
+      </w:r>
+    </w:p>
+    <w:p>
+      <w:pPr>
+        <w:pStyle w:val="Normal"/>
+        <w:spacing w:before="0" w:beforeAutospacing="off" w:after="0" w:afterAutospacing="off"/>
+        <w:ind w:left="0"/>
+        <w:jc w:val="left"/>
+        <w:rPr>
+          <w:rFonts w:ascii="Calibri" w:hAnsi="Calibri" w:eastAsia="Calibri" w:cs="Calibri" w:asciiTheme="minorAscii" w:hAnsiTheme="minorAscii" w:eastAsiaTheme="minorAscii" w:cstheme="minorAscii"/>
+          <w:b w:val="0"/>
+          <w:bCs w:val="0"/>
+          <w:i w:val="0"/>
+          <w:iCs w:val="0"/>
+          <w:caps w:val="0"/>
+          <w:smallCaps w:val="0"/>
+          <w:noProof w:val="0"/>
+          <w:color w:val="auto"/>
+          <w:sz w:val="28"/>
+          <w:szCs w:val="28"/>
+          <w:lang w:val="fr-FR"/>
+        </w:rPr>
+      </w:pPr>
+      <w:r>
+        <w:rPr>
+          <w:rFonts w:ascii="Calibri" w:hAnsi="Calibri" w:eastAsia="Calibri" w:cs="Calibri" w:asciiTheme="minorAscii" w:hAnsiTheme="minorAscii" w:eastAsiaTheme="minorAscii" w:cstheme="minorAscii"/>
+          <w:b w:val="0"/>
+          <w:bCs w:val="0"/>
+          <w:i w:val="0"/>
+          <w:iCs w:val="0"/>
+          <w:caps w:val="0"/>
+          <w:smallCaps w:val="0"/>
+          <w:noProof w:val="0"/>
+          <w:color w:val="auto"/>
+          <w:sz w:val="28"/>
+          <w:szCs w:val="28"/>
+          <w:lang w:val="fr-FR"/>
+        </w:rPr>
+        <w:t>Un utilisateur cible se rend sur ce faux site, mais son navigateur dispose d'une protection contre les attaques de phishing.</w:t>
+      </w:r>
+    </w:p>
+    <w:p>
+      <w:pPr>
+        <w:pStyle w:val="Normal"/>
+        <w:spacing w:before="0" w:beforeAutospacing="off" w:after="0" w:afterAutospacing="off"/>
+        <w:ind w:left="0"/>
+        <w:jc w:val="left"/>
+        <w:rPr>
+          <w:rFonts w:ascii="Calibri" w:hAnsi="Calibri" w:eastAsia="Calibri" w:cs="Calibri" w:asciiTheme="minorAscii" w:hAnsiTheme="minorAscii" w:eastAsiaTheme="minorAscii" w:cstheme="minorAscii"/>
+          <w:b w:val="0"/>
+          <w:bCs w:val="0"/>
+          <w:i w:val="0"/>
+          <w:iCs w:val="0"/>
+          <w:caps w:val="0"/>
+          <w:smallCaps w:val="0"/>
+          <w:noProof w:val="0"/>
+          <w:color w:val="auto"/>
+          <w:sz w:val="28"/>
+          <w:szCs w:val="28"/>
+          <w:lang w:val="fr-FR"/>
+        </w:rPr>
+      </w:pPr>
+      <w:r>
+        <w:rPr>
+          <w:rFonts w:ascii="Calibri" w:hAnsi="Calibri" w:eastAsia="Calibri" w:cs="Calibri" w:asciiTheme="minorAscii" w:hAnsiTheme="minorAscii" w:eastAsiaTheme="minorAscii" w:cstheme="minorAscii"/>
+          <w:b w:val="0"/>
+          <w:bCs w:val="0"/>
+          <w:i w:val="0"/>
+          <w:iCs w:val="0"/>
+          <w:caps w:val="0"/>
+          <w:smallCaps w:val="0"/>
+          <w:noProof w:val="0"/>
+          <w:color w:val="auto"/>
+          <w:sz w:val="28"/>
+          <w:szCs w:val="28"/>
+          <w:lang w:val="fr-FR"/>
+        </w:rPr>
+        <w:t>Lorsque l'utilisateur cible clique sur le bouton "Connecter" sur le faux site, le navigateur détecte la tentative de phishing et bloque l'accès au site, avertissant l'utilisateur du danger.</w:t>
+      </w:r>
+    </w:p>
+    <w:p>
+      <w:pPr>
+        <w:pStyle w:val="Normal"/>
+        <w:spacing w:before="0" w:beforeAutospacing="off" w:after="0" w:afterAutospacing="off"/>
+        <w:ind w:left="0"/>
+        <w:jc w:val="left"/>
+        <w:rPr>
+          <w:rFonts w:ascii="Calibri" w:hAnsi="Calibri" w:eastAsia="Calibri" w:cs="Calibri" w:asciiTheme="minorAscii" w:hAnsiTheme="minorAscii" w:eastAsiaTheme="minorAscii" w:cstheme="minorAscii"/>
+          <w:b w:val="0"/>
+          <w:bCs w:val="0"/>
+          <w:i w:val="0"/>
+          <w:iCs w:val="0"/>
+          <w:caps w:val="0"/>
+          <w:smallCaps w:val="0"/>
+          <w:noProof w:val="0"/>
+          <w:color w:val="auto"/>
+          <w:sz w:val="28"/>
+          <w:szCs w:val="28"/>
+          <w:lang w:val="fr-FR"/>
+        </w:rPr>
+      </w:pPr>
+      <w:r>
+        <w:rPr>
+          <w:rFonts w:ascii="Calibri" w:hAnsi="Calibri" w:eastAsia="Calibri" w:cs="Calibri" w:asciiTheme="minorAscii" w:hAnsiTheme="minorAscii" w:eastAsiaTheme="minorAscii" w:cstheme="minorAscii"/>
+          <w:b w:val="0"/>
+          <w:bCs w:val="0"/>
+          <w:i w:val="0"/>
+          <w:iCs w:val="0"/>
+          <w:caps w:val="0"/>
+          <w:smallCaps w:val="0"/>
+          <w:noProof w:val="0"/>
+          <w:color w:val="auto"/>
+          <w:sz w:val="28"/>
+          <w:szCs w:val="28"/>
+          <w:lang w:val="fr-FR"/>
+        </w:rPr>
+        <w:t>L'utilisateur cible est averti qu'il s'agit d'un site frauduleux et ne fournit pas ses informations d'identification. Il quitte le site.</w:t>
+      </w:r>
+    </w:p>
+    <w:p>
+      <w:pPr>
+        <w:pStyle w:val="Normal"/>
+        <w:spacing w:before="0" w:beforeAutospacing="off" w:after="0" w:afterAutospacing="off"/>
+        <w:ind w:left="0"/>
+        <w:jc w:val="left"/>
+        <w:rPr>
+          <w:rFonts w:ascii="Calibri" w:hAnsi="Calibri" w:eastAsia="Calibri" w:cs="Calibri" w:asciiTheme="minorAscii" w:hAnsiTheme="minorAscii" w:eastAsiaTheme="minorAscii" w:cstheme="minorAscii"/>
+          <w:b w:val="0"/>
+          <w:bCs w:val="0"/>
+          <w:i w:val="0"/>
+          <w:iCs w:val="0"/>
+          <w:caps w:val="0"/>
+          <w:smallCaps w:val="0"/>
+          <w:noProof w:val="0"/>
+          <w:color w:val="auto"/>
+          <w:sz w:val="28"/>
+          <w:szCs w:val="28"/>
+          <w:lang w:val="fr-FR"/>
+        </w:rPr>
+      </w:pPr>
+      <w:r>
+        <w:rPr>
+          <w:rFonts w:ascii="Calibri" w:hAnsi="Calibri" w:eastAsia="Calibri" w:cs="Calibri" w:asciiTheme="minorAscii" w:hAnsiTheme="minorAscii" w:eastAsiaTheme="minorAscii" w:cstheme="minorAscii"/>
+          <w:b w:val="0"/>
+          <w:bCs w:val="0"/>
+          <w:i w:val="0"/>
+          <w:iCs w:val="0"/>
+          <w:caps w:val="0"/>
+          <w:smallCaps w:val="0"/>
+          <w:noProof w:val="0"/>
+          <w:color w:val="auto"/>
+          <w:sz w:val="28"/>
+          <w:szCs w:val="28"/>
+          <w:lang w:val="fr-FR"/>
+        </w:rPr>
+        <w:t>L'attaque de phishing échoue, et l'utilisateur malveillant ne parvient pas à collecter les informations de la victime.</w:t>
+      </w:r>
+    </w:p>
+    <w:p>
+      <w:pPr>
+        <w:jc w:val="left"/>
+        <w:rPr>
+          <w:rFonts w:ascii="Calibri" w:hAnsi="Calibri" w:eastAsia="Calibri" w:cs="Calibri" w:asciiTheme="minorAscii" w:hAnsiTheme="minorAscii" w:eastAsiaTheme="minorAscii" w:cstheme="minorAscii"/>
+          <w:b w:val="0"/>
+          <w:bCs w:val="0"/>
+          <w:i w:val="0"/>
+          <w:iCs w:val="0"/>
+          <w:caps w:val="0"/>
+          <w:smallCaps w:val="0"/>
+          <w:noProof w:val="0"/>
+          <w:color w:val="auto"/>
+          <w:sz w:val="28"/>
+          <w:szCs w:val="28"/>
+          <w:lang w:val="fr-FR"/>
+        </w:rPr>
+      </w:pPr>
+    </w:p>
+    <w:p>
+      <w:pPr>
+        <w:jc w:val="left"/>
+        <w:rPr>
+          <w:rFonts w:ascii="Calibri" w:hAnsi="Calibri" w:eastAsia="Calibri" w:cs="Calibri" w:asciiTheme="minorAscii" w:hAnsiTheme="minorAscii" w:eastAsiaTheme="minorAscii" w:cstheme="minorAscii"/>
+          <w:b w:val="0"/>
+          <w:bCs w:val="0"/>
+          <w:i w:val="0"/>
+          <w:iCs w:val="0"/>
+          <w:caps w:val="0"/>
+          <w:smallCaps w:val="0"/>
+          <w:noProof w:val="0"/>
+          <w:color w:val="auto"/>
+          <w:sz w:val="28"/>
+          <w:szCs w:val="28"/>
+          <w:lang w:val="fr-FR"/>
+        </w:rPr>
+      </w:pPr>
+      <w:r>
+        <w:rPr>
+          <w:rFonts w:ascii="Calibri" w:hAnsi="Calibri" w:eastAsia="Calibri" w:cs="Calibri" w:asciiTheme="minorAscii" w:hAnsiTheme="minorAscii" w:eastAsiaTheme="minorAscii" w:cstheme="minorAscii"/>
+          <w:b w:val="0"/>
+          <w:bCs w:val="0"/>
+          <w:i w:val="0"/>
+          <w:iCs w:val="0"/>
+          <w:caps w:val="0"/>
+          <w:smallCaps w:val="0"/>
+          <w:noProof w:val="0"/>
+          <w:color w:val="auto"/>
+          <w:sz w:val="28"/>
+          <w:szCs w:val="28"/>
+          <w:lang w:val="fr-FR"/>
+        </w:rPr>
+        <w:t>Scenario 1 : Réussite du programme</w:t>
+      </w:r>
+    </w:p>
+    <w:p>
+      <w:pPr>
+        <w:pStyle w:val="Normal"/>
+        <w:spacing w:before="0" w:beforeAutospacing="off" w:after="0" w:afterAutospacing="off"/>
+        <w:ind w:left="0"/>
+        <w:jc w:val="left"/>
+        <w:rPr>
+          <w:rFonts w:ascii="Calibri" w:hAnsi="Calibri" w:eastAsia="Calibri" w:cs="Calibri" w:asciiTheme="minorAscii" w:hAnsiTheme="minorAscii" w:eastAsiaTheme="minorAscii" w:cstheme="minorAscii"/>
+          <w:b w:val="0"/>
+          <w:bCs w:val="0"/>
+          <w:i w:val="0"/>
+          <w:iCs w:val="0"/>
+          <w:caps w:val="0"/>
+          <w:smallCaps w:val="0"/>
+          <w:noProof w:val="0"/>
+          <w:color w:val="auto"/>
+          <w:sz w:val="28"/>
+          <w:szCs w:val="28"/>
+          <w:lang w:val="fr-FR"/>
+        </w:rPr>
+      </w:pPr>
+      <w:r>
+        <w:rPr>
+          <w:rFonts w:ascii="Calibri" w:hAnsi="Calibri" w:eastAsia="Calibri" w:cs="Calibri" w:asciiTheme="minorAscii" w:hAnsiTheme="minorAscii" w:eastAsiaTheme="minorAscii" w:cstheme="minorAscii"/>
+          <w:b w:val="0"/>
+          <w:bCs w:val="0"/>
+          <w:i w:val="0"/>
+          <w:iCs w:val="0"/>
+          <w:caps w:val="0"/>
+          <w:smallCaps w:val="0"/>
+          <w:noProof w:val="0"/>
+          <w:color w:val="auto"/>
+          <w:sz w:val="28"/>
+          <w:szCs w:val="28"/>
+          <w:lang w:val="fr-FR"/>
+        </w:rPr>
+        <w:t>Un utilisateur malveillant déploie un logiciel espion sur l'ordinateur de la victime, qui enregistre discrètement toutes les frappes au clavier.</w:t>
+      </w:r>
+    </w:p>
+    <w:p>
+      <w:pPr>
+        <w:pStyle w:val="Normal"/>
+        <w:spacing w:before="0" w:beforeAutospacing="off" w:after="0" w:afterAutospacing="off"/>
+        <w:ind w:left="0"/>
+        <w:jc w:val="left"/>
+        <w:rPr>
+          <w:rFonts w:ascii="Calibri" w:hAnsi="Calibri" w:eastAsia="Calibri" w:cs="Calibri" w:asciiTheme="minorAscii" w:hAnsiTheme="minorAscii" w:eastAsiaTheme="minorAscii" w:cstheme="minorAscii"/>
+          <w:b w:val="0"/>
+          <w:bCs w:val="0"/>
+          <w:i w:val="0"/>
+          <w:iCs w:val="0"/>
+          <w:caps w:val="0"/>
+          <w:smallCaps w:val="0"/>
+          <w:noProof w:val="0"/>
+          <w:color w:val="auto"/>
+          <w:sz w:val="28"/>
+          <w:szCs w:val="28"/>
+          <w:lang w:val="fr-FR"/>
+        </w:rPr>
+      </w:pPr>
+      <w:r>
+        <w:rPr>
+          <w:rFonts w:ascii="Calibri" w:hAnsi="Calibri" w:eastAsia="Calibri" w:cs="Calibri" w:asciiTheme="minorAscii" w:hAnsiTheme="minorAscii" w:eastAsiaTheme="minorAscii" w:cstheme="minorAscii"/>
+          <w:b w:val="0"/>
+          <w:bCs w:val="0"/>
+          <w:i w:val="0"/>
+          <w:iCs w:val="0"/>
+          <w:caps w:val="0"/>
+          <w:smallCaps w:val="0"/>
+          <w:noProof w:val="0"/>
+          <w:color w:val="auto"/>
+          <w:sz w:val="28"/>
+          <w:szCs w:val="28"/>
+          <w:lang w:val="fr-FR"/>
+        </w:rPr>
+        <w:t>La victime utilise son ordinateur pour saisir des informations sensibles telles que des mots de passe, des numéros de carte de crédit, etc.</w:t>
+      </w:r>
+    </w:p>
+    <w:p>
+      <w:pPr>
+        <w:pStyle w:val="Normal"/>
+        <w:spacing w:before="0" w:beforeAutospacing="off" w:after="0" w:afterAutospacing="off"/>
+        <w:ind w:left="0"/>
+        <w:jc w:val="left"/>
+        <w:rPr>
+          <w:rFonts w:ascii="Calibri" w:hAnsi="Calibri" w:eastAsia="Calibri" w:cs="Calibri" w:asciiTheme="minorAscii" w:hAnsiTheme="minorAscii" w:eastAsiaTheme="minorAscii" w:cstheme="minorAscii"/>
+          <w:b w:val="0"/>
+          <w:bCs w:val="0"/>
+          <w:i w:val="0"/>
+          <w:iCs w:val="0"/>
+          <w:caps w:val="0"/>
+          <w:smallCaps w:val="0"/>
+          <w:noProof w:val="0"/>
+          <w:color w:val="auto"/>
+          <w:sz w:val="28"/>
+          <w:szCs w:val="28"/>
+          <w:lang w:val="fr-FR"/>
+        </w:rPr>
+      </w:pPr>
+      <w:r>
+        <w:rPr>
+          <w:rFonts w:ascii="Calibri" w:hAnsi="Calibri" w:eastAsia="Calibri" w:cs="Calibri" w:asciiTheme="minorAscii" w:hAnsiTheme="minorAscii" w:eastAsiaTheme="minorAscii" w:cstheme="minorAscii"/>
+          <w:b w:val="0"/>
+          <w:bCs w:val="0"/>
+          <w:i w:val="0"/>
+          <w:iCs w:val="0"/>
+          <w:caps w:val="0"/>
+          <w:smallCaps w:val="0"/>
+          <w:noProof w:val="0"/>
+          <w:color w:val="auto"/>
+          <w:sz w:val="28"/>
+          <w:szCs w:val="28"/>
+          <w:lang w:val="fr-FR"/>
+        </w:rPr>
+        <w:t>Le logiciel espion enregistre toutes ces saisies et les stocke dans un fichier ou les transmet à l'utilisateur malveillant.</w:t>
+      </w:r>
+    </w:p>
+    <w:p>
+      <w:pPr>
+        <w:pStyle w:val="Normal"/>
+        <w:spacing w:before="0" w:beforeAutospacing="off" w:after="0" w:afterAutospacing="off"/>
+        <w:ind w:left="0"/>
+        <w:jc w:val="left"/>
+        <w:rPr>
+          <w:rFonts w:ascii="Calibri" w:hAnsi="Calibri" w:eastAsia="Calibri" w:cs="Calibri" w:asciiTheme="minorAscii" w:hAnsiTheme="minorAscii" w:eastAsiaTheme="minorAscii" w:cstheme="minorAscii"/>
+          <w:b w:val="0"/>
+          <w:bCs w:val="0"/>
+          <w:i w:val="0"/>
+          <w:iCs w:val="0"/>
+          <w:caps w:val="0"/>
+          <w:smallCaps w:val="0"/>
+          <w:noProof w:val="0"/>
+          <w:color w:val="auto"/>
+          <w:sz w:val="28"/>
+          <w:szCs w:val="28"/>
+          <w:lang w:val="fr-FR"/>
+        </w:rPr>
+      </w:pPr>
+      <w:r>
+        <w:rPr>
+          <w:rFonts w:ascii="Calibri" w:hAnsi="Calibri" w:eastAsia="Calibri" w:cs="Calibri" w:asciiTheme="minorAscii" w:hAnsiTheme="minorAscii" w:eastAsiaTheme="minorAscii" w:cstheme="minorAscii"/>
+          <w:b w:val="0"/>
+          <w:bCs w:val="0"/>
+          <w:i w:val="0"/>
+          <w:iCs w:val="0"/>
+          <w:caps w:val="0"/>
+          <w:smallCaps w:val="0"/>
+          <w:noProof w:val="0"/>
+          <w:color w:val="auto"/>
+          <w:sz w:val="28"/>
+          <w:szCs w:val="28"/>
+          <w:lang w:val="fr-FR"/>
+        </w:rPr>
+        <w:t>L'utilisateur malveillant récupère ces informations sensibles et les utilise à des fins criminelles, telles que le vol d'identité ou la fraude financière.</w:t>
+      </w:r>
+    </w:p>
+    <w:p>
+      <w:pPr>
+        <w:jc w:val="left"/>
+        <w:rPr>
+          <w:rFonts w:ascii="Calibri" w:hAnsi="Calibri" w:eastAsia="Calibri" w:cs="Calibri" w:asciiTheme="minorAscii" w:hAnsiTheme="minorAscii" w:eastAsiaTheme="minorAscii" w:cstheme="minorAscii"/>
+          <w:b w:val="0"/>
+          <w:bCs w:val="0"/>
+          <w:i w:val="0"/>
+          <w:iCs w:val="0"/>
+          <w:caps w:val="0"/>
+          <w:smallCaps w:val="0"/>
+          <w:noProof w:val="0"/>
+          <w:color w:val="auto"/>
+          <w:sz w:val="28"/>
+          <w:szCs w:val="28"/>
+          <w:lang w:val="fr-FR"/>
+        </w:rPr>
+      </w:pPr>
+    </w:p>
+    <w:p>
+      <w:pPr>
+        <w:jc w:val="left"/>
+        <w:rPr>
+          <w:rFonts w:ascii="Calibri" w:hAnsi="Calibri" w:eastAsia="Calibri" w:cs="Calibri" w:asciiTheme="minorAscii" w:hAnsiTheme="minorAscii" w:eastAsiaTheme="minorAscii" w:cstheme="minorAscii"/>
+          <w:b w:val="0"/>
+          <w:bCs w:val="0"/>
+          <w:i w:val="0"/>
+          <w:iCs w:val="0"/>
+          <w:caps w:val="0"/>
+          <w:smallCaps w:val="0"/>
+          <w:noProof w:val="0"/>
+          <w:color w:val="auto"/>
+          <w:sz w:val="28"/>
+          <w:szCs w:val="28"/>
+          <w:lang w:val="fr-FR"/>
+        </w:rPr>
+      </w:pPr>
+    </w:p>
+    <w:p>
+      <w:pPr>
+        <w:jc w:val="left"/>
+        <w:rPr>
+          <w:rFonts w:ascii="Calibri" w:hAnsi="Calibri" w:eastAsia="Calibri" w:cs="Calibri" w:asciiTheme="minorAscii" w:hAnsiTheme="minorAscii" w:eastAsiaTheme="minorAscii" w:cstheme="minorAscii"/>
+          <w:b w:val="0"/>
+          <w:bCs w:val="0"/>
+          <w:i w:val="0"/>
+          <w:iCs w:val="0"/>
+          <w:caps w:val="0"/>
+          <w:smallCaps w:val="0"/>
+          <w:noProof w:val="0"/>
+          <w:color w:val="auto"/>
+          <w:sz w:val="28"/>
+          <w:szCs w:val="28"/>
+          <w:lang w:val="fr-FR"/>
+        </w:rPr>
+      </w:pPr>
+      <w:r>
+        <w:rPr>
+          <w:rFonts w:ascii="Calibri" w:hAnsi="Calibri" w:eastAsia="Calibri" w:cs="Calibri" w:asciiTheme="minorAscii" w:hAnsiTheme="minorAscii" w:eastAsiaTheme="minorAscii" w:cstheme="minorAscii"/>
+          <w:b w:val="0"/>
+          <w:bCs w:val="0"/>
+          <w:i w:val="0"/>
+          <w:iCs w:val="0"/>
+          <w:caps w:val="0"/>
+          <w:smallCaps w:val="0"/>
+          <w:noProof w:val="0"/>
+          <w:color w:val="auto"/>
+          <w:sz w:val="28"/>
+          <w:szCs w:val="28"/>
+          <w:lang w:val="fr-FR"/>
+        </w:rPr>
+        <w:t>Scenario 2 : Échec du programme</w:t>
+      </w:r>
+    </w:p>
+    <w:p>
+      <w:pPr>
+        <w:pStyle w:val="Normal"/>
+        <w:spacing w:before="0" w:beforeAutospacing="off" w:after="0" w:afterAutospacing="off"/>
+        <w:ind w:left="0"/>
+        <w:jc w:val="left"/>
+        <w:rPr>
+          <w:rFonts w:ascii="Calibri" w:hAnsi="Calibri" w:eastAsia="Calibri" w:cs="Calibri" w:asciiTheme="minorAscii" w:hAnsiTheme="minorAscii" w:eastAsiaTheme="minorAscii" w:cstheme="minorAscii"/>
+          <w:b w:val="0"/>
+          <w:bCs w:val="0"/>
+          <w:i w:val="0"/>
+          <w:iCs w:val="0"/>
+          <w:caps w:val="0"/>
+          <w:smallCaps w:val="0"/>
+          <w:noProof w:val="0"/>
+          <w:color w:val="auto"/>
+          <w:sz w:val="28"/>
+          <w:szCs w:val="28"/>
+          <w:lang w:val="fr-FR"/>
+        </w:rPr>
+      </w:pPr>
+      <w:r>
+        <w:rPr>
+          <w:rFonts w:ascii="Calibri" w:hAnsi="Calibri" w:eastAsia="Calibri" w:cs="Calibri" w:asciiTheme="minorAscii" w:hAnsiTheme="minorAscii" w:eastAsiaTheme="minorAscii" w:cstheme="minorAscii"/>
+          <w:b w:val="0"/>
+          <w:bCs w:val="0"/>
+          <w:i w:val="0"/>
+          <w:iCs w:val="0"/>
+          <w:caps w:val="0"/>
+          <w:smallCaps w:val="0"/>
+          <w:noProof w:val="0"/>
+          <w:color w:val="auto"/>
+          <w:sz w:val="28"/>
+          <w:szCs w:val="28"/>
+          <w:lang w:val="fr-FR"/>
+        </w:rPr>
+        <w:t>Un utilisateur malveillant tente d'installer un logiciel espion sur l'ordinateur de la victime pour enregistrer les frappes au clavier.</w:t>
+      </w:r>
+    </w:p>
+    <w:p>
+      <w:pPr>
+        <w:pStyle w:val="Normal"/>
+        <w:spacing w:before="0" w:beforeAutospacing="off" w:after="0" w:afterAutospacing="off"/>
+        <w:ind w:left="0"/>
+        <w:jc w:val="left"/>
+        <w:rPr>
+          <w:rFonts w:ascii="Calibri" w:hAnsi="Calibri" w:eastAsia="Calibri" w:cs="Calibri" w:asciiTheme="minorAscii" w:hAnsiTheme="minorAscii" w:eastAsiaTheme="minorAscii" w:cstheme="minorAscii"/>
+          <w:b w:val="0"/>
+          <w:bCs w:val="0"/>
+          <w:i w:val="0"/>
+          <w:iCs w:val="0"/>
+          <w:caps w:val="0"/>
+          <w:smallCaps w:val="0"/>
+          <w:noProof w:val="0"/>
+          <w:color w:val="auto"/>
+          <w:sz w:val="28"/>
+          <w:szCs w:val="28"/>
+          <w:lang w:val="fr-FR"/>
+        </w:rPr>
+      </w:pPr>
+      <w:r>
+        <w:rPr>
+          <w:rFonts w:ascii="Calibri" w:hAnsi="Calibri" w:eastAsia="Calibri" w:cs="Calibri" w:asciiTheme="minorAscii" w:hAnsiTheme="minorAscii" w:eastAsiaTheme="minorAscii" w:cstheme="minorAscii"/>
+          <w:b w:val="0"/>
+          <w:bCs w:val="0"/>
+          <w:i w:val="0"/>
+          <w:iCs w:val="0"/>
+          <w:caps w:val="0"/>
+          <w:smallCaps w:val="0"/>
+          <w:noProof w:val="0"/>
+          <w:color w:val="auto"/>
+          <w:sz w:val="28"/>
+          <w:szCs w:val="28"/>
+          <w:lang w:val="fr-FR"/>
+        </w:rPr>
+        <w:t>Cependant, l'ordinateur de la victime est équipé d'un navigateur de protection avancé, qui détecte la tentative d'installation du logiciel espion.</w:t>
+      </w:r>
+    </w:p>
+    <w:p>
+      <w:pPr>
+        <w:pStyle w:val="Normal"/>
+        <w:spacing w:before="0" w:beforeAutospacing="off" w:after="0" w:afterAutospacing="off"/>
+        <w:ind w:left="0"/>
+        <w:jc w:val="left"/>
+        <w:rPr>
+          <w:rFonts w:ascii="Calibri" w:hAnsi="Calibri" w:eastAsia="Calibri" w:cs="Calibri" w:asciiTheme="minorAscii" w:hAnsiTheme="minorAscii" w:eastAsiaTheme="minorAscii" w:cstheme="minorAscii"/>
+          <w:b w:val="0"/>
+          <w:bCs w:val="0"/>
+          <w:i w:val="0"/>
+          <w:iCs w:val="0"/>
+          <w:caps w:val="0"/>
+          <w:smallCaps w:val="0"/>
+          <w:noProof w:val="0"/>
+          <w:color w:val="auto"/>
+          <w:sz w:val="28"/>
+          <w:szCs w:val="28"/>
+          <w:lang w:val="fr-FR"/>
+        </w:rPr>
+      </w:pPr>
+      <w:r>
+        <w:rPr>
+          <w:rFonts w:ascii="Calibri" w:hAnsi="Calibri" w:eastAsia="Calibri" w:cs="Calibri" w:asciiTheme="minorAscii" w:hAnsiTheme="minorAscii" w:eastAsiaTheme="minorAscii" w:cstheme="minorAscii"/>
+          <w:b w:val="0"/>
+          <w:bCs w:val="0"/>
+          <w:i w:val="0"/>
+          <w:iCs w:val="0"/>
+          <w:caps w:val="0"/>
+          <w:smallCaps w:val="0"/>
+          <w:noProof w:val="0"/>
+          <w:color w:val="auto"/>
+          <w:sz w:val="28"/>
+          <w:szCs w:val="28"/>
+          <w:lang w:val="fr-FR"/>
+        </w:rPr>
+        <w:t>Le navigateur de protection bloque l'installation du logiciel espion et avertit la victime du danger potentiel.</w:t>
+      </w:r>
+    </w:p>
+    <w:p>
+      <w:pPr>
+        <w:pStyle w:val="Normal"/>
+        <w:spacing w:before="0" w:beforeAutospacing="off" w:after="0" w:afterAutospacing="off"/>
+        <w:ind w:left="0"/>
+        <w:jc w:val="left"/>
+        <w:rPr>
+          <w:rFonts w:ascii="Calibri" w:hAnsi="Calibri" w:eastAsia="Calibri" w:cs="Calibri" w:asciiTheme="minorAscii" w:hAnsiTheme="minorAscii" w:eastAsiaTheme="minorAscii" w:cstheme="minorAscii"/>
+          <w:b w:val="0"/>
+          <w:bCs w:val="0"/>
+          <w:i w:val="0"/>
+          <w:iCs w:val="0"/>
+          <w:caps w:val="0"/>
+          <w:smallCaps w:val="0"/>
+          <w:noProof w:val="0"/>
+          <w:color w:val="auto"/>
+          <w:sz w:val="28"/>
+          <w:szCs w:val="28"/>
+          <w:lang w:val="fr-FR"/>
+        </w:rPr>
+      </w:pPr>
+      <w:r>
+        <w:rPr>
+          <w:rFonts w:ascii="Calibri" w:hAnsi="Calibri" w:eastAsia="Calibri" w:cs="Calibri" w:asciiTheme="minorAscii" w:hAnsiTheme="minorAscii" w:eastAsiaTheme="minorAscii" w:cstheme="minorAscii"/>
+          <w:b w:val="0"/>
+          <w:bCs w:val="0"/>
+          <w:i w:val="0"/>
+          <w:iCs w:val="0"/>
+          <w:caps w:val="0"/>
+          <w:smallCaps w:val="0"/>
+          <w:noProof w:val="0"/>
+          <w:color w:val="auto"/>
+          <w:sz w:val="28"/>
+          <w:szCs w:val="28"/>
+          <w:lang w:val="fr-FR"/>
+        </w:rPr>
+        <w:t>La victime prend des mesures pour supprimer le logiciel malveillant et renforcer la sécurité de son ordinateur.</w:t>
+      </w:r>
+    </w:p>
+    <w:p>
+      <w:pPr>
+        <w:pStyle w:val="Normal"/>
+        <w:spacing w:before="0" w:beforeAutospacing="off" w:after="0" w:afterAutospacing="off"/>
+        <w:ind w:left="0"/>
+        <w:jc w:val="left"/>
+        <w:rPr>
+          <w:rFonts w:ascii="Calibri" w:hAnsi="Calibri" w:eastAsia="Calibri" w:cs="Calibri" w:asciiTheme="minorAscii" w:hAnsiTheme="minorAscii" w:eastAsiaTheme="minorAscii" w:cstheme="minorAscii"/>
+          <w:b w:val="0"/>
+          <w:bCs w:val="0"/>
+          <w:i w:val="0"/>
+          <w:iCs w:val="0"/>
+          <w:caps w:val="0"/>
+          <w:smallCaps w:val="0"/>
+          <w:noProof w:val="0"/>
+          <w:color w:val="auto"/>
+          <w:sz w:val="28"/>
+          <w:szCs w:val="28"/>
+          <w:lang w:val="fr-FR"/>
+        </w:rPr>
+      </w:pPr>
+      <w:r>
+        <w:rPr>
+          <w:rFonts w:ascii="Calibri" w:hAnsi="Calibri" w:eastAsia="Calibri" w:cs="Calibri" w:asciiTheme="minorAscii" w:hAnsiTheme="minorAscii" w:eastAsiaTheme="minorAscii" w:cstheme="minorAscii"/>
+          <w:b w:val="0"/>
+          <w:bCs w:val="0"/>
+          <w:i w:val="0"/>
+          <w:iCs w:val="0"/>
+          <w:caps w:val="0"/>
+          <w:smallCaps w:val="0"/>
+          <w:noProof w:val="0"/>
+          <w:color w:val="auto"/>
+          <w:sz w:val="28"/>
+          <w:szCs w:val="28"/>
+          <w:lang w:val="fr-FR"/>
+        </w:rPr>
+        <w:t>L'attaque du logiciel espion échoue, et l'utilisateur malveillant n'est pas en mesure d'enregistrer les frappes au clavier de la victime ni de collecter des informations sensibles.</w:t>
+      </w:r>
+    </w:p>
+    <w:p>
+      <w:pPr>
+        <w:pStyle w:val="Normal"/>
+        <w:ind w:left="0"/>
+        <w:jc w:val="left"/>
+        <w:rPr>
+          <w:rFonts w:ascii="Calibri" w:hAnsi="Calibri" w:eastAsia="Calibri" w:cs="Calibri" w:asciiTheme="minorAscii" w:hAnsiTheme="minorAscii" w:eastAsiaTheme="minorAscii" w:cstheme="minorAscii"/>
+          <w:b w:val="0"/>
+          <w:bCs w:val="0"/>
+          <w:color w:val="auto"/>
           <w:sz w:val="28"/>
           <w:szCs w:val="28"/>
           <w:u w:val="none"/>
         </w:rPr>
       </w:pPr>
-      <w:r>
-        <w:rPr>
-          <w:rFonts w:ascii="Calibri" w:hAnsi="Calibri" w:eastAsia="Calibri" w:cs="Calibri" w:asciiTheme="minorAscii" w:hAnsiTheme="minorAscii" w:eastAsiaTheme="minorAscii" w:cstheme="minorAscii"/>
-          <w:b w:val="0"/>
-          <w:bCs w:val="0"/>
-          <w:sz w:val="28"/>
-          <w:szCs w:val="28"/>
-          <w:u w:val="none"/>
-        </w:rPr>
-        <w:t xml:space="preserve">Scenario 1 : Réussite du </w:t>
-      </w:r>
-      <w:r>
-        <w:rPr>
-          <w:rFonts w:ascii="Calibri" w:hAnsi="Calibri" w:eastAsia="Calibri" w:cs="Calibri" w:asciiTheme="minorAscii" w:hAnsiTheme="minorAscii" w:eastAsiaTheme="minorAscii" w:cstheme="minorAscii"/>
-          <w:b w:val="0"/>
-          <w:bCs w:val="0"/>
-          <w:sz w:val="28"/>
-          <w:szCs w:val="28"/>
-          <w:u w:val="none"/>
-        </w:rPr>
-        <w:t>t</w:t>
-      </w:r>
-      <w:r>
-        <w:rPr>
-          <w:rFonts w:ascii="Calibri" w:hAnsi="Calibri" w:eastAsia="Calibri" w:cs="Calibri" w:asciiTheme="minorAscii" w:hAnsiTheme="minorAscii" w:eastAsiaTheme="minorAscii" w:cstheme="minorAscii"/>
-          <w:b w:val="0"/>
-          <w:bCs w:val="0"/>
-          <w:sz w:val="28"/>
-          <w:szCs w:val="28"/>
-          <w:u w:val="none"/>
-        </w:rPr>
-        <w:t>éléchargement</w:t>
-      </w:r>
-      <w:r>
-        <w:rPr>
-          <w:rFonts w:ascii="Calibri" w:hAnsi="Calibri" w:eastAsia="Calibri" w:cs="Calibri" w:asciiTheme="minorAscii" w:hAnsiTheme="minorAscii" w:eastAsiaTheme="minorAscii" w:cstheme="minorAscii"/>
-          <w:b w:val="0"/>
-          <w:bCs w:val="0"/>
-          <w:sz w:val="28"/>
-          <w:szCs w:val="28"/>
-          <w:u w:val="none"/>
-        </w:rPr>
-        <w:t xml:space="preserve"> sur le site</w:t>
-      </w:r>
-    </w:p>
-    <w:p>
-      <w:pPr>
-        <w:pStyle w:val="Normal"/>
-        <w:ind w:left="0"/>
-        <w:jc w:val="left"/>
-        <w:rPr>
-          <w:rFonts w:ascii="Calibri" w:hAnsi="Calibri" w:eastAsia="Calibri" w:cs="Calibri" w:asciiTheme="minorAscii" w:hAnsiTheme="minorAscii" w:eastAsiaTheme="minorAscii" w:cstheme="minorAscii"/>
-          <w:b w:val="0"/>
-          <w:bCs w:val="0"/>
-          <w:sz w:val="28"/>
-          <w:szCs w:val="28"/>
-          <w:u w:val="none"/>
-        </w:rPr>
-      </w:pPr>
-      <w:r>
-        <w:rPr>
-          <w:rFonts w:ascii="Calibri" w:hAnsi="Calibri" w:eastAsia="Calibri" w:cs="Calibri" w:asciiTheme="minorAscii" w:hAnsiTheme="minorAscii" w:eastAsiaTheme="minorAscii" w:cstheme="minorAscii"/>
-          <w:b w:val="0"/>
-          <w:bCs w:val="0"/>
-          <w:sz w:val="28"/>
-          <w:szCs w:val="28"/>
-          <w:u w:val="none"/>
-        </w:rPr>
-        <w:t>Téléchargement du fichier d'hacking</w:t>
-      </w:r>
-      <w:r>
-        <w:rPr>
-          <w:rFonts w:ascii="Calibri" w:hAnsi="Calibri" w:eastAsia="Calibri" w:cs="Calibri" w:asciiTheme="minorAscii" w:hAnsiTheme="minorAscii" w:eastAsiaTheme="minorAscii" w:cstheme="minorAscii"/>
-          <w:b w:val="0"/>
-          <w:bCs w:val="0"/>
-          <w:sz w:val="28"/>
-          <w:szCs w:val="28"/>
-          <w:u w:val="none"/>
-        </w:rPr>
-        <w:t xml:space="preserve"> à partir sur faux site Facebook crée </w:t>
-      </w:r>
-      <w:r>
-        <w:rPr>
-          <w:rFonts w:ascii="Calibri" w:hAnsi="Calibri" w:eastAsia="Calibri" w:cs="Calibri" w:asciiTheme="minorAscii" w:hAnsiTheme="minorAscii" w:eastAsiaTheme="minorAscii" w:cstheme="minorAscii"/>
-          <w:b w:val="0"/>
-          <w:bCs w:val="0"/>
-          <w:sz w:val="28"/>
-          <w:szCs w:val="28"/>
-          <w:u w:val="none"/>
-        </w:rPr>
-        <w:t>grâce</w:t>
-      </w:r>
-      <w:r>
-        <w:rPr>
-          <w:rFonts w:ascii="Calibri" w:hAnsi="Calibri" w:eastAsia="Calibri" w:cs="Calibri" w:asciiTheme="minorAscii" w:hAnsiTheme="minorAscii" w:eastAsiaTheme="minorAscii" w:cstheme="minorAscii"/>
-          <w:b w:val="0"/>
-          <w:bCs w:val="0"/>
-          <w:sz w:val="28"/>
-          <w:szCs w:val="28"/>
-          <w:u w:val="none"/>
-        </w:rPr>
-        <w:t xml:space="preserve"> au faux bouton connecter</w:t>
-      </w:r>
-    </w:p>
-    <w:p>
-      <w:pPr>
-        <w:pStyle w:val="Normal"/>
-        <w:ind w:left="0"/>
-        <w:jc w:val="left"/>
-        <w:rPr>
-          <w:rFonts w:ascii="Calibri" w:hAnsi="Calibri" w:eastAsia="Calibri" w:cs="Calibri" w:asciiTheme="minorAscii" w:hAnsiTheme="minorAscii" w:eastAsiaTheme="minorAscii" w:cstheme="minorAscii"/>
-          <w:b w:val="0"/>
-          <w:bCs w:val="0"/>
-          <w:sz w:val="28"/>
-          <w:szCs w:val="28"/>
-          <w:u w:val="none"/>
-        </w:rPr>
-      </w:pPr>
-      <w:r>
-        <w:rPr>
-          <w:rFonts w:ascii="Calibri" w:hAnsi="Calibri" w:eastAsia="Calibri" w:cs="Calibri" w:asciiTheme="minorAscii" w:hAnsiTheme="minorAscii" w:eastAsiaTheme="minorAscii" w:cstheme="minorAscii"/>
-          <w:b w:val="0"/>
-          <w:bCs w:val="0"/>
-          <w:sz w:val="28"/>
-          <w:szCs w:val="28"/>
-          <w:u w:val="none"/>
-        </w:rPr>
-        <w:t xml:space="preserve">Scenario 2 : Echec du </w:t>
-      </w:r>
-      <w:r>
-        <w:rPr>
-          <w:rFonts w:ascii="Calibri" w:hAnsi="Calibri" w:eastAsia="Calibri" w:cs="Calibri" w:asciiTheme="minorAscii" w:hAnsiTheme="minorAscii" w:eastAsiaTheme="minorAscii" w:cstheme="minorAscii"/>
-          <w:b w:val="0"/>
-          <w:bCs w:val="0"/>
-          <w:sz w:val="28"/>
-          <w:szCs w:val="28"/>
-          <w:u w:val="none"/>
-        </w:rPr>
-        <w:t>t</w:t>
-      </w:r>
-      <w:r>
-        <w:rPr>
-          <w:rFonts w:ascii="Calibri" w:hAnsi="Calibri" w:eastAsia="Calibri" w:cs="Calibri" w:asciiTheme="minorAscii" w:hAnsiTheme="minorAscii" w:eastAsiaTheme="minorAscii" w:cstheme="minorAscii"/>
-          <w:b w:val="0"/>
-          <w:bCs w:val="0"/>
-          <w:sz w:val="28"/>
-          <w:szCs w:val="28"/>
-          <w:u w:val="none"/>
-        </w:rPr>
-        <w:t>éléchargement</w:t>
-      </w:r>
-      <w:r>
-        <w:rPr>
-          <w:rFonts w:ascii="Calibri" w:hAnsi="Calibri" w:eastAsia="Calibri" w:cs="Calibri" w:asciiTheme="minorAscii" w:hAnsiTheme="minorAscii" w:eastAsiaTheme="minorAscii" w:cstheme="minorAscii"/>
-          <w:b w:val="0"/>
-          <w:bCs w:val="0"/>
-          <w:sz w:val="28"/>
-          <w:szCs w:val="28"/>
-          <w:u w:val="none"/>
-        </w:rPr>
-        <w:t xml:space="preserve"> </w:t>
-      </w:r>
-      <w:r>
-        <w:rPr>
-          <w:rFonts w:ascii="Calibri" w:hAnsi="Calibri" w:eastAsia="Calibri" w:cs="Calibri" w:asciiTheme="minorAscii" w:hAnsiTheme="minorAscii" w:eastAsiaTheme="minorAscii" w:cstheme="minorAscii"/>
-          <w:b w:val="0"/>
-          <w:bCs w:val="0"/>
-          <w:sz w:val="28"/>
-          <w:szCs w:val="28"/>
-          <w:u w:val="none"/>
-        </w:rPr>
-        <w:t>sur le site</w:t>
-      </w:r>
-    </w:p>
-    <w:p>
-      <w:pPr>
-        <w:pStyle w:val="Normal"/>
-        <w:ind w:left="0"/>
-        <w:jc w:val="left"/>
-        <w:rPr>
-          <w:rFonts w:ascii="Calibri" w:hAnsi="Calibri" w:eastAsia="Calibri" w:cs="Calibri" w:asciiTheme="minorAscii" w:hAnsiTheme="minorAscii" w:eastAsiaTheme="minorAscii" w:cstheme="minorAscii"/>
-          <w:b w:val="0"/>
-          <w:bCs w:val="0"/>
-          <w:sz w:val="28"/>
-          <w:szCs w:val="28"/>
-          <w:u w:val="none"/>
-        </w:rPr>
-      </w:pPr>
-      <w:r>
-        <w:rPr>
-          <w:rFonts w:ascii="Calibri" w:hAnsi="Calibri" w:eastAsia="Calibri" w:cs="Calibri" w:asciiTheme="minorAscii" w:hAnsiTheme="minorAscii" w:eastAsiaTheme="minorAscii" w:cstheme="minorAscii"/>
-          <w:b w:val="0"/>
-          <w:bCs w:val="0"/>
-          <w:sz w:val="28"/>
-          <w:szCs w:val="28"/>
-          <w:u w:val="none"/>
-        </w:rPr>
-        <w:t xml:space="preserve">Téléchargement du fichier échoué suite à un navigateur </w:t>
-      </w:r>
-      <w:r>
-        <w:rPr>
-          <w:rFonts w:ascii="Calibri" w:hAnsi="Calibri" w:eastAsia="Calibri" w:cs="Calibri" w:asciiTheme="minorAscii" w:hAnsiTheme="minorAscii" w:eastAsiaTheme="minorAscii" w:cstheme="minorAscii"/>
-          <w:b w:val="0"/>
-          <w:bCs w:val="0"/>
-          <w:sz w:val="28"/>
-          <w:szCs w:val="28"/>
-          <w:u w:val="none"/>
-        </w:rPr>
-        <w:t>de protection</w:t>
-      </w:r>
-    </w:p>
-    <w:p>
-      <w:pPr>
-        <w:pStyle w:val="Normal"/>
-        <w:ind w:left="0"/>
-        <w:jc w:val="left"/>
-        <w:rPr>
-          <w:rFonts w:ascii="Calibri" w:hAnsi="Calibri" w:eastAsia="Calibri" w:cs="Calibri" w:asciiTheme="minorAscii" w:hAnsiTheme="minorAscii" w:eastAsiaTheme="minorAscii" w:cstheme="minorAscii"/>
-          <w:b w:val="0"/>
-          <w:bCs w:val="0"/>
-          <w:sz w:val="28"/>
-          <w:szCs w:val="28"/>
-          <w:u w:val="none"/>
-        </w:rPr>
-      </w:pPr>
-    </w:p>
-    <w:p>
-      <w:pPr>
-        <w:pStyle w:val="Normal"/>
-        <w:ind w:left="0"/>
-        <w:jc w:val="left"/>
-        <w:rPr>
-          <w:rFonts w:ascii="Calibri" w:hAnsi="Calibri" w:eastAsia="Calibri" w:cs="Calibri" w:asciiTheme="minorAscii" w:hAnsiTheme="minorAscii" w:eastAsiaTheme="minorAscii" w:cstheme="minorAscii"/>
-          <w:b w:val="0"/>
-          <w:bCs w:val="0"/>
-          <w:sz w:val="28"/>
-          <w:szCs w:val="28"/>
-          <w:u w:val="none"/>
-        </w:rPr>
-      </w:pPr>
-      <w:r>
-        <w:rPr>
-          <w:rFonts w:ascii="Calibri" w:hAnsi="Calibri" w:eastAsia="Calibri" w:cs="Calibri" w:asciiTheme="minorAscii" w:hAnsiTheme="minorAscii" w:eastAsiaTheme="minorAscii" w:cstheme="minorAscii"/>
-          <w:b w:val="0"/>
-          <w:bCs w:val="0"/>
-          <w:sz w:val="28"/>
-          <w:szCs w:val="28"/>
-          <w:u w:val="none"/>
-        </w:rPr>
-        <w:t xml:space="preserve">Scenario 1 : </w:t>
-      </w:r>
-      <w:r>
-        <w:rPr>
-          <w:rFonts w:ascii="Calibri" w:hAnsi="Calibri" w:eastAsia="Calibri" w:cs="Calibri" w:asciiTheme="minorAscii" w:hAnsiTheme="minorAscii" w:eastAsiaTheme="minorAscii" w:cstheme="minorAscii"/>
-          <w:b w:val="0"/>
-          <w:bCs w:val="0"/>
-          <w:sz w:val="28"/>
-          <w:szCs w:val="28"/>
-          <w:u w:val="none"/>
-        </w:rPr>
-        <w:t>Réussite du programme</w:t>
-      </w:r>
-    </w:p>
-    <w:p>
-      <w:pPr>
-        <w:pStyle w:val="Normal"/>
-        <w:ind w:left="0"/>
-        <w:jc w:val="left"/>
-        <w:rPr>
-          <w:rFonts w:ascii="Calibri" w:hAnsi="Calibri" w:eastAsia="Calibri" w:cs="Calibri" w:asciiTheme="minorAscii" w:hAnsiTheme="minorAscii" w:eastAsiaTheme="minorAscii" w:cstheme="minorAscii"/>
-          <w:b w:val="0"/>
-          <w:bCs w:val="0"/>
-          <w:sz w:val="28"/>
-          <w:szCs w:val="28"/>
-          <w:u w:val="none"/>
-        </w:rPr>
-      </w:pPr>
-      <w:r>
-        <w:rPr>
-          <w:rFonts w:ascii="Calibri" w:hAnsi="Calibri" w:eastAsia="Calibri" w:cs="Calibri" w:asciiTheme="minorAscii" w:hAnsiTheme="minorAscii" w:eastAsiaTheme="minorAscii" w:cstheme="minorAscii"/>
-          <w:b w:val="0"/>
-          <w:bCs w:val="0"/>
-          <w:sz w:val="28"/>
-          <w:szCs w:val="28"/>
-          <w:u w:val="none"/>
-        </w:rPr>
-        <w:t xml:space="preserve">Suite au programme l’utilisateur a pu </w:t>
-      </w:r>
-      <w:r>
-        <w:rPr>
-          <w:rFonts w:ascii="Calibri" w:hAnsi="Calibri" w:eastAsia="Calibri" w:cs="Calibri" w:asciiTheme="minorAscii" w:hAnsiTheme="minorAscii" w:eastAsiaTheme="minorAscii" w:cstheme="minorAscii"/>
-          <w:b w:val="0"/>
-          <w:bCs w:val="0"/>
-          <w:sz w:val="28"/>
-          <w:szCs w:val="28"/>
-          <w:u w:val="none"/>
-        </w:rPr>
-        <w:t>récolter</w:t>
-      </w:r>
-      <w:r>
-        <w:rPr>
-          <w:rFonts w:ascii="Calibri" w:hAnsi="Calibri" w:eastAsia="Calibri" w:cs="Calibri" w:asciiTheme="minorAscii" w:hAnsiTheme="minorAscii" w:eastAsiaTheme="minorAscii" w:cstheme="minorAscii"/>
-          <w:b w:val="0"/>
-          <w:bCs w:val="0"/>
-          <w:sz w:val="28"/>
-          <w:szCs w:val="28"/>
-          <w:u w:val="none"/>
-        </w:rPr>
-        <w:t xml:space="preserve"> les informations</w:t>
-      </w:r>
-      <w:r>
-        <w:rPr>
-          <w:rFonts w:ascii="Calibri" w:hAnsi="Calibri" w:eastAsia="Calibri" w:cs="Calibri" w:asciiTheme="minorAscii" w:hAnsiTheme="minorAscii" w:eastAsiaTheme="minorAscii" w:cstheme="minorAscii"/>
-          <w:b w:val="0"/>
-          <w:bCs w:val="0"/>
-          <w:sz w:val="28"/>
-          <w:szCs w:val="28"/>
-          <w:u w:val="none"/>
-        </w:rPr>
-        <w:t xml:space="preserve"> dont il avait </w:t>
-      </w:r>
-      <w:r>
-        <w:rPr>
-          <w:rFonts w:ascii="Calibri" w:hAnsi="Calibri" w:eastAsia="Calibri" w:cs="Calibri" w:asciiTheme="minorAscii" w:hAnsiTheme="minorAscii" w:eastAsiaTheme="minorAscii" w:cstheme="minorAscii"/>
-          <w:b w:val="0"/>
-          <w:bCs w:val="0"/>
-          <w:sz w:val="28"/>
-          <w:szCs w:val="28"/>
-          <w:u w:val="none"/>
-        </w:rPr>
-        <w:t>besoin</w:t>
-      </w:r>
-      <w:r>
-        <w:rPr>
-          <w:rFonts w:ascii="Calibri" w:hAnsi="Calibri" w:eastAsia="Calibri" w:cs="Calibri" w:asciiTheme="minorAscii" w:hAnsiTheme="minorAscii" w:eastAsiaTheme="minorAscii" w:cstheme="minorAscii"/>
-          <w:b w:val="0"/>
-          <w:bCs w:val="0"/>
-          <w:sz w:val="28"/>
-          <w:szCs w:val="28"/>
-          <w:u w:val="none"/>
-        </w:rPr>
-        <w:t xml:space="preserve"> comme mots de passe numéro de la carte de crédit</w:t>
-      </w:r>
-      <w:r>
-        <w:rPr>
-          <w:rFonts w:ascii="Calibri" w:hAnsi="Calibri" w:eastAsia="Calibri" w:cs="Calibri" w:asciiTheme="minorAscii" w:hAnsiTheme="minorAscii" w:eastAsiaTheme="minorAscii" w:cstheme="minorAscii"/>
-          <w:b w:val="0"/>
-          <w:bCs w:val="0"/>
-          <w:sz w:val="28"/>
-          <w:szCs w:val="28"/>
-          <w:u w:val="none"/>
-        </w:rPr>
-        <w:t xml:space="preserve"> </w:t>
-      </w:r>
-      <w:r>
-        <w:rPr>
-          <w:rFonts w:ascii="Calibri" w:hAnsi="Calibri" w:eastAsia="Calibri" w:cs="Calibri" w:asciiTheme="minorAscii" w:hAnsiTheme="minorAscii" w:eastAsiaTheme="minorAscii" w:cstheme="minorAscii"/>
-          <w:b w:val="0"/>
-          <w:bCs w:val="0"/>
-          <w:sz w:val="28"/>
-          <w:szCs w:val="28"/>
-          <w:u w:val="none"/>
-        </w:rPr>
-        <w:t>etc...</w:t>
-      </w:r>
-    </w:p>
-    <w:p>
-      <w:pPr>
-        <w:pStyle w:val="Normal"/>
-        <w:ind w:left="0"/>
-        <w:jc w:val="left"/>
-        <w:rPr>
-          <w:rFonts w:ascii="Calibri" w:hAnsi="Calibri" w:eastAsia="Calibri" w:cs="Calibri" w:asciiTheme="minorAscii" w:hAnsiTheme="minorAscii" w:eastAsiaTheme="minorAscii" w:cstheme="minorAscii"/>
-          <w:b w:val="0"/>
-          <w:bCs w:val="0"/>
-          <w:sz w:val="28"/>
-          <w:szCs w:val="28"/>
-          <w:u w:val="none"/>
-        </w:rPr>
-      </w:pPr>
-      <w:r>
-        <w:rPr>
-          <w:rFonts w:ascii="Calibri" w:hAnsi="Calibri" w:eastAsia="Calibri" w:cs="Calibri" w:asciiTheme="minorAscii" w:hAnsiTheme="minorAscii" w:eastAsiaTheme="minorAscii" w:cstheme="minorAscii"/>
-          <w:b w:val="0"/>
-          <w:bCs w:val="0"/>
-          <w:sz w:val="28"/>
-          <w:szCs w:val="28"/>
-          <w:u w:val="none"/>
-        </w:rPr>
-        <w:t>Scenario 2 : Echec du programme</w:t>
-      </w:r>
-    </w:p>
-    <w:p>
-      <w:pPr>
-        <w:pStyle w:val="Normal"/>
-        <w:ind w:left="0"/>
-        <w:jc w:val="left"/>
-        <w:rPr>
-          <w:rFonts w:ascii="Calibri" w:hAnsi="Calibri" w:eastAsia="Calibri" w:cs="Calibri" w:asciiTheme="minorAscii" w:hAnsiTheme="minorAscii" w:eastAsiaTheme="minorAscii" w:cstheme="minorAscii"/>
-          <w:b w:val="0"/>
-          <w:bCs w:val="0"/>
-          <w:sz w:val="28"/>
-          <w:szCs w:val="28"/>
-          <w:u w:val="none"/>
-        </w:rPr>
-      </w:pPr>
-      <w:r>
-        <w:rPr>
-          <w:rFonts w:ascii="Calibri" w:hAnsi="Calibri" w:eastAsia="Calibri" w:cs="Calibri" w:asciiTheme="minorAscii" w:hAnsiTheme="minorAscii" w:eastAsiaTheme="minorAscii" w:cstheme="minorAscii"/>
-          <w:b w:val="0"/>
-          <w:bCs w:val="0"/>
-          <w:sz w:val="28"/>
-          <w:szCs w:val="28"/>
-          <w:u w:val="none"/>
-        </w:rPr>
-        <w:t xml:space="preserve">Suite </w:t>
-      </w:r>
-      <w:r>
-        <w:rPr>
-          <w:rFonts w:ascii="Calibri" w:hAnsi="Calibri" w:eastAsia="Calibri" w:cs="Calibri" w:asciiTheme="minorAscii" w:hAnsiTheme="minorAscii" w:eastAsiaTheme="minorAscii" w:cstheme="minorAscii"/>
-          <w:b w:val="0"/>
-          <w:bCs w:val="0"/>
-          <w:sz w:val="28"/>
-          <w:szCs w:val="28"/>
-          <w:u w:val="none"/>
-        </w:rPr>
-        <w:t xml:space="preserve">à un navigateur de protection le programme n’a pu enregistrer </w:t>
-      </w:r>
-      <w:r>
-        <w:rPr>
-          <w:rFonts w:ascii="Calibri" w:hAnsi="Calibri" w:eastAsia="Calibri" w:cs="Calibri" w:asciiTheme="minorAscii" w:hAnsiTheme="minorAscii" w:eastAsiaTheme="minorAscii" w:cstheme="minorAscii"/>
-          <w:b w:val="0"/>
-          <w:bCs w:val="0"/>
-          <w:sz w:val="28"/>
-          <w:szCs w:val="28"/>
-          <w:u w:val="none"/>
-        </w:rPr>
-        <w:t>les tapes</w:t>
-      </w:r>
-      <w:r>
-        <w:rPr>
-          <w:rFonts w:ascii="Calibri" w:hAnsi="Calibri" w:eastAsia="Calibri" w:cs="Calibri" w:asciiTheme="minorAscii" w:hAnsiTheme="minorAscii" w:eastAsiaTheme="minorAscii" w:cstheme="minorAscii"/>
-          <w:b w:val="0"/>
-          <w:bCs w:val="0"/>
-          <w:sz w:val="28"/>
-          <w:szCs w:val="28"/>
-          <w:u w:val="none"/>
-        </w:rPr>
-        <w:t xml:space="preserve"> sur le clavier</w:t>
-      </w:r>
     </w:p>
     <w:sectPr>
       <w:pgSz w:w="11906" w:h="16838" w:orient="portrait"/>
@@ -1956,8 +2469,8 @@
 
 <file path=word/numbering.xml><?xml version="1.0" encoding="utf-8"?>
 <w:numbering xmlns:w="http://schemas.openxmlformats.org/wordprocessingml/2006/main">
-  <w:abstractNum xmlns:w="http://schemas.openxmlformats.org/wordprocessingml/2006/main" w:abstractNumId="1">
-    <w:nsid w:val="75456a1c"/>
+  <w:abstractNum xmlns:w="http://schemas.openxmlformats.org/wordprocessingml/2006/main" w:abstractNumId="2">
+    <w:nsid w:val="5be6fb09"/>
     <w:multiLevelType xmlns:w="http://schemas.openxmlformats.org/wordprocessingml/2006/main" w:val="hybridMultilevel"/>
     <w:lvl xmlns:w="http://schemas.openxmlformats.org/wordprocessingml/2006/main" w:ilvl="0">
       <w:start w:val="1"/>
@@ -2068,6 +2581,121 @@
       </w:rPr>
     </w:lvl>
   </w:abstractNum>
+  <w:abstractNum xmlns:w="http://schemas.openxmlformats.org/wordprocessingml/2006/main" w:abstractNumId="1">
+    <w:nsid w:val="75456a1c"/>
+    <w:multiLevelType xmlns:w="http://schemas.openxmlformats.org/wordprocessingml/2006/main" w:val="hybridMultilevel"/>
+    <w:lvl xmlns:w="http://schemas.openxmlformats.org/wordprocessingml/2006/main" w:ilvl="0">
+      <w:start w:val="1"/>
+      <w:numFmt w:val="bullet"/>
+      <w:lvlText w:val=""/>
+      <w:lvlJc w:val="left"/>
+      <w:pPr>
+        <w:ind w:left="720" w:hanging="360"/>
+      </w:pPr>
+      <w:rPr>
+        <w:rFonts w:hint="default" w:ascii="Symbol" w:hAnsi="Symbol"/>
+      </w:rPr>
+    </w:lvl>
+    <w:lvl xmlns:w="http://schemas.openxmlformats.org/wordprocessingml/2006/main" w:ilvl="1">
+      <w:start w:val="1"/>
+      <w:numFmt w:val="bullet"/>
+      <w:lvlText w:val="o"/>
+      <w:lvlJc w:val="left"/>
+      <w:pPr>
+        <w:ind w:left="1440" w:hanging="360"/>
+      </w:pPr>
+      <w:rPr>
+        <w:rFonts w:hint="default" w:ascii="Courier New" w:hAnsi="Courier New"/>
+      </w:rPr>
+    </w:lvl>
+    <w:lvl xmlns:w="http://schemas.openxmlformats.org/wordprocessingml/2006/main" w:ilvl="2">
+      <w:start w:val="1"/>
+      <w:numFmt w:val="bullet"/>
+      <w:lvlText w:val=""/>
+      <w:lvlJc w:val="left"/>
+      <w:pPr>
+        <w:ind w:left="2160" w:hanging="360"/>
+      </w:pPr>
+      <w:rPr>
+        <w:rFonts w:hint="default" w:ascii="Wingdings" w:hAnsi="Wingdings"/>
+      </w:rPr>
+    </w:lvl>
+    <w:lvl xmlns:w="http://schemas.openxmlformats.org/wordprocessingml/2006/main" w:ilvl="3">
+      <w:start w:val="1"/>
+      <w:numFmt w:val="bullet"/>
+      <w:lvlText w:val=""/>
+      <w:lvlJc w:val="left"/>
+      <w:pPr>
+        <w:ind w:left="2880" w:hanging="360"/>
+      </w:pPr>
+      <w:rPr>
+        <w:rFonts w:hint="default" w:ascii="Symbol" w:hAnsi="Symbol"/>
+      </w:rPr>
+    </w:lvl>
+    <w:lvl xmlns:w="http://schemas.openxmlformats.org/wordprocessingml/2006/main" w:ilvl="4">
+      <w:start w:val="1"/>
+      <w:numFmt w:val="bullet"/>
+      <w:lvlText w:val="o"/>
+      <w:lvlJc w:val="left"/>
+      <w:pPr>
+        <w:ind w:left="3600" w:hanging="360"/>
+      </w:pPr>
+      <w:rPr>
+        <w:rFonts w:hint="default" w:ascii="Courier New" w:hAnsi="Courier New"/>
+      </w:rPr>
+    </w:lvl>
+    <w:lvl xmlns:w="http://schemas.openxmlformats.org/wordprocessingml/2006/main" w:ilvl="5">
+      <w:start w:val="1"/>
+      <w:numFmt w:val="bullet"/>
+      <w:lvlText w:val=""/>
+      <w:lvlJc w:val="left"/>
+      <w:pPr>
+        <w:ind w:left="4320" w:hanging="360"/>
+      </w:pPr>
+      <w:rPr>
+        <w:rFonts w:hint="default" w:ascii="Wingdings" w:hAnsi="Wingdings"/>
+      </w:rPr>
+    </w:lvl>
+    <w:lvl xmlns:w="http://schemas.openxmlformats.org/wordprocessingml/2006/main" w:ilvl="6">
+      <w:start w:val="1"/>
+      <w:numFmt w:val="bullet"/>
+      <w:lvlText w:val=""/>
+      <w:lvlJc w:val="left"/>
+      <w:pPr>
+        <w:ind w:left="5040" w:hanging="360"/>
+      </w:pPr>
+      <w:rPr>
+        <w:rFonts w:hint="default" w:ascii="Symbol" w:hAnsi="Symbol"/>
+      </w:rPr>
+    </w:lvl>
+    <w:lvl xmlns:w="http://schemas.openxmlformats.org/wordprocessingml/2006/main" w:ilvl="7">
+      <w:start w:val="1"/>
+      <w:numFmt w:val="bullet"/>
+      <w:lvlText w:val="o"/>
+      <w:lvlJc w:val="left"/>
+      <w:pPr>
+        <w:ind w:left="5760" w:hanging="360"/>
+      </w:pPr>
+      <w:rPr>
+        <w:rFonts w:hint="default" w:ascii="Courier New" w:hAnsi="Courier New"/>
+      </w:rPr>
+    </w:lvl>
+    <w:lvl xmlns:w="http://schemas.openxmlformats.org/wordprocessingml/2006/main" w:ilvl="8">
+      <w:start w:val="1"/>
+      <w:numFmt w:val="bullet"/>
+      <w:lvlText w:val=""/>
+      <w:lvlJc w:val="left"/>
+      <w:pPr>
+        <w:ind w:left="6480" w:hanging="360"/>
+      </w:pPr>
+      <w:rPr>
+        <w:rFonts w:hint="default" w:ascii="Wingdings" w:hAnsi="Wingdings"/>
+      </w:rPr>
+    </w:lvl>
+  </w:abstractNum>
+  <w:num w:numId="2">
+    <w:abstractNumId w:val="2"/>
+  </w:num>
   <w:num w:numId="1">
     <w:abstractNumId w:val="1"/>
   </w:num>

</xml_diff>